<commit_message>
before creating all firm special placeholders, firm address auto fill from firm registration.
</commit_message>
<xml_diff>
--- a/Templates/Letters/Generated_letter for IB, PG.docx
+++ b/Templates/Letters/Generated_letter for IB, PG.docx
@@ -61,7 +61,7 @@
               <w:t xml:space="preserve"> </w:t>
             </w:r>
             <w:r>
-              <w:t>sdga</w:t>
+              <w:t>file no.</w:t>
             </w:r>
           </w:p>
         </w:tc>
@@ -94,7 +94,7 @@
               <w:t xml:space="preserve">  </w:t>
             </w:r>
             <w:r>
-              <w:t>26-07-2025</w:t>
+              <w:t>31-07-2025</w:t>
             </w:r>
           </w:p>
         </w:tc>
@@ -144,7 +144,7 @@
           </w:tcPr>
           <w:p>
             <w:r>
-              <w:t>F1</w:t>
+              <w:t>Firm X</w:t>
             </w:r>
             <w:r>
               <w:rPr>
@@ -177,7 +177,7 @@
               </w:rPr>
             </w:pPr>
             <w:r>
-              <w:t>EHEHWEHHWEHW</w:t>
+              <w:t>firm address</w:t>
             </w:r>
           </w:p>
         </w:tc>
@@ -251,7 +251,7 @@
           </w:tcPr>
           <w:p>
             <w:r>
-              <w:t>2e12</w:t>
+              <w:t>This is a test project for advanced research.</w:t>
             </w:r>
           </w:p>
         </w:tc>
@@ -312,7 +312,7 @@
               <w:t xml:space="preserve">This office's LOA No. </w:t>
             </w:r>
             <w:r>
-              <w:t>None</w:t>
+              <w:t>lOA NO.</w:t>
             </w:r>
             <w:r>
               <w:rPr>
@@ -323,7 +323,7 @@
               <w:t xml:space="preserve"> dated </w:t>
             </w:r>
             <w:r>
-              <w:t>17-07-2025</w:t>
+              <w:t>01-07-2025</w:t>
             </w:r>
             <w:r>
               <w:rPr>

</xml_diff>